<commit_message>
Actualización del repositorio principal
</commit_message>
<xml_diff>
--- a/Ejercicios/Detección de Anagramas.docx
+++ b/Ejercicios/Detección de Anagramas.docx
@@ -49,390 +49,596 @@
       <w:r>
         <w:t xml:space="preserve"> de menor a mayor en cadenaTexto1 y cadenaTexto2</w:t>
       </w:r>
+    </w:p>
+    <w:p>
+      <w:r>
+        <w:t>- Si cadenaTexto1ordenada y cadenaTexto2ordenada son iguales:</w:t>
+      </w:r>
+    </w:p>
+    <w:p>
+      <w:r>
+        <w:t>- Mostrar: “Es un anagrama”</w:t>
+      </w:r>
+    </w:p>
+    <w:p>
+      <w:r>
+        <w:t>- Si no:</w:t>
+      </w:r>
+    </w:p>
+    <w:p>
+      <w:r>
+        <w:t>- Mostrar: “No es un anagrama”</w:t>
+      </w:r>
+    </w:p>
+    <w:p>
+      <w:r>
+        <w:t>--------------------------------------------------------------------------------</w:t>
+      </w:r>
+    </w:p>
+    <w:p>
+      <w:proofErr w:type="spellStart"/>
+      <w:r>
+        <w:t>def</w:t>
+      </w:r>
+      <w:proofErr w:type="spellEnd"/>
+      <w:r>
+        <w:t xml:space="preserve"> </w:t>
+      </w:r>
+      <w:proofErr w:type="gramStart"/>
+      <w:r>
+        <w:t>anagrama</w:t>
+      </w:r>
+      <w:r>
+        <w:t>(</w:t>
+      </w:r>
+      <w:proofErr w:type="gramEnd"/>
+      <w:r>
+        <w:t>):</w:t>
+      </w:r>
+    </w:p>
+    <w:p/>
+    <w:p>
+      <w:r>
+        <w:t xml:space="preserve">    </w:t>
+      </w:r>
+      <w:r>
+        <w:t xml:space="preserve">cadenaTexto1 </w:t>
+      </w:r>
+      <w:r>
+        <w:t xml:space="preserve">= </w:t>
+      </w:r>
+      <w:proofErr w:type="spellStart"/>
+      <w:proofErr w:type="gramStart"/>
+      <w:r>
+        <w:rPr>
+          <w:strike/>
+        </w:rPr>
+        <w:t>str</w:t>
+      </w:r>
+      <w:proofErr w:type="spellEnd"/>
+      <w:r>
+        <w:rPr>
+          <w:strike/>
+        </w:rPr>
+        <w:t>(</w:t>
+      </w:r>
+      <w:proofErr w:type="gramEnd"/>
+      <w:r>
+        <w:t xml:space="preserve">input("Introduce texto 1 : </w:t>
+      </w:r>
+      <w:r>
+        <w:rPr>
+          <w:strike/>
+        </w:rPr>
+        <w:t>\n</w:t>
+      </w:r>
+      <w:r>
+        <w:t>"))        #Ingresa cadena1</w:t>
+      </w:r>
+    </w:p>
+    <w:p>
+      <w:r>
+        <w:t xml:space="preserve">    </w:t>
+      </w:r>
+      <w:r>
+        <w:t>cadenaTexto2</w:t>
+      </w:r>
+      <w:r>
+        <w:t xml:space="preserve"> = </w:t>
+      </w:r>
+      <w:proofErr w:type="spellStart"/>
+      <w:proofErr w:type="gramStart"/>
+      <w:r>
+        <w:rPr>
+          <w:strike/>
+        </w:rPr>
+        <w:t>str</w:t>
+      </w:r>
+      <w:proofErr w:type="spellEnd"/>
+      <w:r>
+        <w:rPr>
+          <w:strike/>
+        </w:rPr>
+        <w:t>(</w:t>
+      </w:r>
+      <w:proofErr w:type="gramEnd"/>
+      <w:r>
+        <w:t xml:space="preserve">input("Introduce texto 2 : </w:t>
+      </w:r>
+      <w:r>
+        <w:rPr>
+          <w:strike/>
+        </w:rPr>
+        <w:t>\n</w:t>
+      </w:r>
+      <w:r>
+        <w:t>"))        #Ingresa cadena2</w:t>
+      </w:r>
+    </w:p>
+    <w:p/>
+    <w:p>
+      <w:r>
+        <w:t xml:space="preserve">  </w:t>
+      </w:r>
+      <w:r>
+        <w:t xml:space="preserve">  c</w:t>
+      </w:r>
+      <w:r>
+        <w:t>adenaTexto1</w:t>
+      </w:r>
+      <w:r>
+        <w:t>_ordenada</w:t>
+      </w:r>
+      <w:r>
+        <w:t xml:space="preserve"> </w:t>
+      </w:r>
+      <w:r>
+        <w:rPr>
+          <w:strike/>
+        </w:rPr>
+        <w:t>cadena1Low</w:t>
+      </w:r>
+      <w:r>
+        <w:t xml:space="preserve"> </w:t>
+      </w:r>
+      <w:r>
+        <w:t>= cadena1.lower(</w:t>
+      </w:r>
+      <w:proofErr w:type="gramStart"/>
+      <w:r>
+        <w:t>).</w:t>
+      </w:r>
+      <w:proofErr w:type="spellStart"/>
+      <w:r>
+        <w:t>replace</w:t>
+      </w:r>
+      <w:proofErr w:type="spellEnd"/>
+      <w:proofErr w:type="gramEnd"/>
+      <w:r>
+        <w:t>(" ","")</w:t>
+      </w:r>
+      <w:r>
+        <w:t xml:space="preserve">             </w:t>
+      </w:r>
+      <w:r>
+        <w:t xml:space="preserve">     </w:t>
+      </w:r>
+      <w:r>
+        <w:t xml:space="preserve"> </w:t>
+      </w:r>
+    </w:p>
+    <w:p>
+      <w:r>
+        <w:t xml:space="preserve">   </w:t>
+      </w:r>
+      <w:r>
+        <w:t xml:space="preserve"> </w:t>
+      </w:r>
+      <w:r>
+        <w:t>cadenaTexto2</w:t>
+      </w:r>
+      <w:r>
+        <w:t>_ordenada</w:t>
+      </w:r>
+      <w:r>
+        <w:t xml:space="preserve"> </w:t>
+      </w:r>
+      <w:r>
+        <w:rPr>
+          <w:strike/>
+        </w:rPr>
+        <w:t>cadena2Low</w:t>
+      </w:r>
+      <w:r>
+        <w:t xml:space="preserve"> = cadena2.lower(</w:t>
+      </w:r>
+      <w:proofErr w:type="gramStart"/>
+      <w:r>
+        <w:t>).</w:t>
+      </w:r>
+      <w:proofErr w:type="spellStart"/>
+      <w:r>
+        <w:t>replace</w:t>
+      </w:r>
+      <w:proofErr w:type="spellEnd"/>
+      <w:proofErr w:type="gramEnd"/>
+      <w:r>
+        <w:t>(" ","")</w:t>
+      </w:r>
+      <w:r>
+        <w:t xml:space="preserve">                </w:t>
+      </w:r>
+    </w:p>
+    <w:p/>
+    <w:p>
+      <w:pPr>
+        <w:rPr>
+          <w:strike/>
+        </w:rPr>
+      </w:pPr>
+      <w:r>
+        <w:t xml:space="preserve">    </w:t>
+      </w:r>
+      <w:r>
+        <w:rPr>
+          <w:strike/>
+        </w:rPr>
+        <w:t>cadena1Done = cadena1Low.replace(" ","")</w:t>
+      </w:r>
+    </w:p>
+    <w:p>
+      <w:pPr>
+        <w:rPr>
+          <w:strike/>
+        </w:rPr>
+      </w:pPr>
+      <w:r>
+        <w:t xml:space="preserve">    </w:t>
+      </w:r>
+      <w:r>
+        <w:rPr>
+          <w:strike/>
+        </w:rPr>
+        <w:t>cadena2Done = cadena2Low.replace(" ","")</w:t>
+      </w:r>
+    </w:p>
+    <w:p/>
+    <w:p>
+      <w:r>
+        <w:t xml:space="preserve"> </w:t>
+      </w:r>
+      <w:r>
+        <w:t xml:space="preserve">   </w:t>
+      </w:r>
+      <w:proofErr w:type="spellStart"/>
+      <w:r>
+        <w:t>if</w:t>
+      </w:r>
+      <w:proofErr w:type="spellEnd"/>
+      <w:r>
+        <w:t xml:space="preserve"> </w:t>
+      </w:r>
+      <w:proofErr w:type="spellStart"/>
+      <w:r>
+        <w:t>sorted</w:t>
+      </w:r>
+      <w:proofErr w:type="spellEnd"/>
+      <w:r>
+        <w:t>(</w:t>
+      </w:r>
+      <w:r>
+        <w:t>c</w:t>
+      </w:r>
+      <w:r>
+        <w:t>adenaTexto1</w:t>
+      </w:r>
+      <w:r>
+        <w:t>_ordenada</w:t>
+      </w:r>
+      <w:r>
+        <w:t>)</w:t>
+      </w:r>
+      <w:r>
+        <w:t xml:space="preserve"> == </w:t>
+      </w:r>
+      <w:proofErr w:type="spellStart"/>
+      <w:r>
+        <w:t>sorted</w:t>
+      </w:r>
+      <w:proofErr w:type="spellEnd"/>
+      <w:r>
+        <w:t>(</w:t>
+      </w:r>
+      <w:r>
+        <w:t>cadenaTexto2_ordenada</w:t>
+      </w:r>
+      <w:r>
+        <w:t>)</w:t>
+      </w:r>
+      <w:r>
+        <w:t>:</w:t>
+      </w:r>
+    </w:p>
+    <w:p>
+      <w:r>
+        <w:t xml:space="preserve">        </w:t>
+      </w:r>
+      <w:proofErr w:type="spellStart"/>
+      <w:proofErr w:type="gramStart"/>
+      <w:r>
+        <w:t>print</w:t>
+      </w:r>
+      <w:proofErr w:type="spellEnd"/>
+      <w:r>
+        <w:t>(</w:t>
+      </w:r>
+      <w:proofErr w:type="gramEnd"/>
+      <w:r>
+        <w:t>"Es un anagrama")</w:t>
+      </w:r>
+    </w:p>
+    <w:p>
+      <w:r>
+        <w:t xml:space="preserve">        </w:t>
+      </w:r>
+      <w:proofErr w:type="spellStart"/>
+      <w:r>
+        <w:t>return</w:t>
+      </w:r>
+      <w:proofErr w:type="spellEnd"/>
+      <w:r>
+        <w:t xml:space="preserve"> True</w:t>
+      </w:r>
+    </w:p>
+    <w:p>
+      <w:r>
+        <w:t xml:space="preserve">        </w:t>
+      </w:r>
+    </w:p>
+    <w:p>
+      <w:r>
+        <w:t xml:space="preserve">    </w:t>
+      </w:r>
+      <w:proofErr w:type="spellStart"/>
+      <w:r>
+        <w:t>else</w:t>
+      </w:r>
+      <w:proofErr w:type="spellEnd"/>
+      <w:r>
+        <w:t>:</w:t>
+      </w:r>
+    </w:p>
+    <w:p>
+      <w:r>
+        <w:t xml:space="preserve">        </w:t>
+      </w:r>
+      <w:proofErr w:type="spellStart"/>
+      <w:proofErr w:type="gramStart"/>
+      <w:r>
+        <w:t>print</w:t>
+      </w:r>
+      <w:proofErr w:type="spellEnd"/>
+      <w:r>
+        <w:t>(</w:t>
+      </w:r>
+      <w:proofErr w:type="gramEnd"/>
+      <w:r>
+        <w:t>"No es un anagrama")</w:t>
+      </w:r>
+    </w:p>
+    <w:p>
+      <w:r>
+        <w:t xml:space="preserve">    </w:t>
+      </w:r>
+    </w:p>
+    <w:p>
+      <w:r>
+        <w:lastRenderedPageBreak/>
+        <w:t xml:space="preserve">    </w:t>
+      </w:r>
+    </w:p>
+    <w:p>
+      <w:pPr>
+        <w:rPr>
+          <w:strike/>
+        </w:rPr>
+      </w:pPr>
+      <w:proofErr w:type="spellStart"/>
+      <w:r>
+        <w:rPr>
+          <w:strike/>
+        </w:rPr>
+        <w:t>def</w:t>
+      </w:r>
+      <w:proofErr w:type="spellEnd"/>
+      <w:r>
+        <w:rPr>
+          <w:strike/>
+        </w:rPr>
+        <w:t xml:space="preserve"> </w:t>
+      </w:r>
+      <w:proofErr w:type="gramStart"/>
+      <w:r>
+        <w:rPr>
+          <w:strike/>
+        </w:rPr>
+        <w:t>anagrama(</w:t>
+      </w:r>
+      <w:proofErr w:type="gramEnd"/>
+      <w:r>
+        <w:rPr>
+          <w:strike/>
+        </w:rPr>
+        <w:t>):</w:t>
+      </w:r>
+    </w:p>
+    <w:p>
+      <w:pPr>
+        <w:rPr>
+          <w:strike/>
+        </w:rPr>
+      </w:pPr>
+      <w:r>
+        <w:rPr>
+          <w:strike/>
+        </w:rPr>
+        <w:t xml:space="preserve">    </w:t>
+      </w:r>
+      <w:proofErr w:type="spellStart"/>
+      <w:r>
+        <w:rPr>
+          <w:strike/>
+        </w:rPr>
+        <w:t>while</w:t>
+      </w:r>
+      <w:proofErr w:type="spellEnd"/>
+      <w:r>
+        <w:rPr>
+          <w:strike/>
+        </w:rPr>
+        <w:t xml:space="preserve"> True:</w:t>
+      </w:r>
+    </w:p>
+    <w:p>
+      <w:pPr>
+        <w:rPr>
+          <w:strike/>
+        </w:rPr>
+      </w:pPr>
+      <w:r>
+        <w:rPr>
+          <w:strike/>
+        </w:rPr>
+        <w:t xml:space="preserve">        </w:t>
+      </w:r>
+      <w:proofErr w:type="spellStart"/>
+      <w:r>
+        <w:rPr>
+          <w:strike/>
+        </w:rPr>
+        <w:t>if</w:t>
+      </w:r>
+      <w:proofErr w:type="spellEnd"/>
+      <w:r>
+        <w:rPr>
+          <w:strike/>
+        </w:rPr>
+        <w:t xml:space="preserve"> </w:t>
+      </w:r>
+      <w:proofErr w:type="spellStart"/>
+      <w:r>
+        <w:rPr>
+          <w:strike/>
+        </w:rPr>
+        <w:t>ingresar_</w:t>
+      </w:r>
+      <w:proofErr w:type="gramStart"/>
+      <w:r>
+        <w:rPr>
+          <w:strike/>
+        </w:rPr>
+        <w:t>datos</w:t>
+      </w:r>
+      <w:proofErr w:type="spellEnd"/>
+      <w:r>
+        <w:rPr>
+          <w:strike/>
+        </w:rPr>
+        <w:t>(</w:t>
+      </w:r>
+      <w:proofErr w:type="gramEnd"/>
+      <w:r>
+        <w:rPr>
+          <w:strike/>
+        </w:rPr>
+        <w:t>):</w:t>
+      </w:r>
+    </w:p>
+    <w:p>
+      <w:pPr>
+        <w:rPr>
+          <w:strike/>
+        </w:rPr>
+      </w:pPr>
+      <w:r>
+        <w:rPr>
+          <w:strike/>
+        </w:rPr>
+        <w:t xml:space="preserve">            break</w:t>
+      </w:r>
       <w:bookmarkStart w:id="0" w:name="_GoBack"/>
       <w:bookmarkEnd w:id="0"/>
     </w:p>
     <w:p>
-      <w:r>
-        <w:t>- Si cadenaTexto1ordenada y cadenaTexto2ordenada son iguales:</w:t>
-      </w:r>
-    </w:p>
-    <w:p>
-      <w:r>
-        <w:t>- Mostrar: “Es un anagrama”</w:t>
-      </w:r>
-    </w:p>
-    <w:p>
-      <w:r>
-        <w:t>- Si no:</w:t>
-      </w:r>
-    </w:p>
-    <w:p>
-      <w:r>
-        <w:t>- Mostrar: “No es un anagrama”</w:t>
-      </w:r>
-    </w:p>
-    <w:p>
-      <w:r>
-        <w:t>-------------------------------------------------</w:t>
-      </w:r>
-      <w:r>
-        <w:t>-------------------------------</w:t>
-      </w:r>
-    </w:p>
-    <w:p>
-      <w:proofErr w:type="spellStart"/>
-      <w:r>
-        <w:t>def</w:t>
-      </w:r>
-      <w:proofErr w:type="spellEnd"/>
-      <w:r>
-        <w:t xml:space="preserve"> </w:t>
-      </w:r>
-      <w:proofErr w:type="spellStart"/>
-      <w:r>
-        <w:t>ingresar_</w:t>
-      </w:r>
+      <w:pPr>
+        <w:rPr>
+          <w:strike/>
+        </w:rPr>
+      </w:pPr>
+      <w:r>
+        <w:rPr>
+          <w:strike/>
+        </w:rPr>
+        <w:t xml:space="preserve">        </w:t>
+      </w:r>
+      <w:proofErr w:type="spellStart"/>
       <w:proofErr w:type="gramStart"/>
       <w:r>
-        <w:t>datos</w:t>
-      </w:r>
-      <w:proofErr w:type="spellEnd"/>
-      <w:r>
+        <w:rPr>
+          <w:strike/>
+        </w:rPr>
+        <w:t>print</w:t>
+      </w:r>
+      <w:proofErr w:type="spellEnd"/>
+      <w:r>
+        <w:rPr>
+          <w:strike/>
+        </w:rPr>
         <w:t>(</w:t>
       </w:r>
       <w:proofErr w:type="gramEnd"/>
       <w:r>
-        <w:t>):</w:t>
+        <w:rPr>
+          <w:strike/>
+        </w:rPr>
+        <w:t>"Ingrese otras cadenas")</w:t>
+      </w:r>
+    </w:p>
+    <w:p>
+      <w:r>
+        <w:t xml:space="preserve">        </w:t>
+      </w:r>
+    </w:p>
+    <w:p>
+      <w:proofErr w:type="gramStart"/>
+      <w:r>
+        <w:t>anagrama(</w:t>
+      </w:r>
+      <w:proofErr w:type="gramEnd"/>
+      <w:r>
+        <w:t>)</w:t>
       </w:r>
     </w:p>
     <w:p/>
-    <w:p>
-      <w:r>
-        <w:t xml:space="preserve">    cadena1 = </w:t>
-      </w:r>
-      <w:proofErr w:type="spellStart"/>
-      <w:proofErr w:type="gramStart"/>
-      <w:r>
-        <w:t>str</w:t>
-      </w:r>
-      <w:proofErr w:type="spellEnd"/>
-      <w:r>
-        <w:t>(</w:t>
-      </w:r>
-      <w:proofErr w:type="gramEnd"/>
-      <w:r>
-        <w:t>input("Introduce texto 1 : \n"))        #Ingresa cadena1</w:t>
-      </w:r>
-    </w:p>
-    <w:p>
-      <w:r>
-        <w:t xml:space="preserve">    cadena2 = </w:t>
-      </w:r>
-      <w:proofErr w:type="spellStart"/>
-      <w:proofErr w:type="gramStart"/>
-      <w:r>
-        <w:t>str</w:t>
-      </w:r>
-      <w:proofErr w:type="spellEnd"/>
-      <w:r>
-        <w:t>(</w:t>
-      </w:r>
-      <w:proofErr w:type="gramEnd"/>
-      <w:r>
-        <w:t>input("Introduce texto 2 : \n"))        #Ingresa cadena2</w:t>
-      </w:r>
-    </w:p>
     <w:p/>
     <w:p>
       <w:r>
-        <w:t xml:space="preserve">    cadena1Low = cadena1.lower</w:t>
-      </w:r>
-      <w:proofErr w:type="gramStart"/>
-      <w:r>
-        <w:t xml:space="preserve">()   </w:t>
-      </w:r>
-      <w:proofErr w:type="gramEnd"/>
-      <w:r>
-        <w:t xml:space="preserve">                       #</w:t>
-      </w:r>
-      <w:proofErr w:type="spellStart"/>
-      <w:r>
-        <w:t>Minuscula</w:t>
-      </w:r>
-      <w:proofErr w:type="spellEnd"/>
-      <w:r>
-        <w:t xml:space="preserve"> cadena1</w:t>
-      </w:r>
-    </w:p>
-    <w:p>
-      <w:r>
-        <w:t xml:space="preserve">    cadena2Low = cadena2.lower</w:t>
-      </w:r>
-      <w:proofErr w:type="gramStart"/>
-      <w:r>
-        <w:t xml:space="preserve">()   </w:t>
-      </w:r>
-      <w:proofErr w:type="gramEnd"/>
-      <w:r>
-        <w:t xml:space="preserve">                       #</w:t>
-      </w:r>
-      <w:proofErr w:type="spellStart"/>
-      <w:r>
-        <w:t>Minuscula</w:t>
-      </w:r>
-      <w:proofErr w:type="spellEnd"/>
-      <w:r>
-        <w:t xml:space="preserve"> cadena2</w:t>
-      </w:r>
-    </w:p>
-    <w:p/>
-    <w:p>
-      <w:r>
-        <w:t xml:space="preserve">    cadena1Done = cadena1Low.replace(" ","</w:t>
-      </w:r>
-      <w:proofErr w:type="gramStart"/>
-      <w:r>
-        <w:t xml:space="preserve">")   </w:t>
-      </w:r>
-      <w:proofErr w:type="gramEnd"/>
-      <w:r>
-        <w:t xml:space="preserve">           #</w:t>
-      </w:r>
-      <w:proofErr w:type="spellStart"/>
-      <w:r>
-        <w:t>SinEspacio</w:t>
-      </w:r>
-      <w:proofErr w:type="spellEnd"/>
-      <w:r>
-        <w:t xml:space="preserve"> cadena1</w:t>
-      </w:r>
-    </w:p>
-    <w:p>
-      <w:r>
-        <w:t xml:space="preserve">    cadena2Done = cadena2Low.replace(" ","</w:t>
-      </w:r>
-      <w:proofErr w:type="gramStart"/>
-      <w:r>
-        <w:t xml:space="preserve">")   </w:t>
-      </w:r>
-      <w:proofErr w:type="gramEnd"/>
-      <w:r>
-        <w:t xml:space="preserve">           #</w:t>
-      </w:r>
-      <w:proofErr w:type="spellStart"/>
-      <w:r>
-        <w:t>SinEspacio</w:t>
-      </w:r>
-      <w:proofErr w:type="spellEnd"/>
-      <w:r>
-        <w:t xml:space="preserve"> cadena2</w:t>
-      </w:r>
-    </w:p>
-    <w:p/>
-    <w:p>
-      <w:r>
-        <w:t xml:space="preserve">    </w:t>
-      </w:r>
-      <w:proofErr w:type="spellStart"/>
-      <w:r>
-        <w:t>if</w:t>
-      </w:r>
-      <w:proofErr w:type="spellEnd"/>
-      <w:r>
-        <w:t xml:space="preserve"> </w:t>
-      </w:r>
-      <w:proofErr w:type="spellStart"/>
-      <w:r>
-        <w:t>sorted</w:t>
-      </w:r>
-      <w:proofErr w:type="spellEnd"/>
-      <w:r>
-        <w:t xml:space="preserve">(cadena1Done) == </w:t>
-      </w:r>
-      <w:proofErr w:type="spellStart"/>
-      <w:r>
-        <w:t>sorted</w:t>
-      </w:r>
-      <w:proofErr w:type="spellEnd"/>
-      <w:r>
-        <w:t>(cadena2Done):</w:t>
-      </w:r>
-    </w:p>
-    <w:p>
-      <w:r>
-        <w:t xml:space="preserve">        </w:t>
-      </w:r>
-      <w:proofErr w:type="spellStart"/>
-      <w:proofErr w:type="gramStart"/>
-      <w:r>
-        <w:t>print</w:t>
-      </w:r>
-      <w:proofErr w:type="spellEnd"/>
-      <w:r>
-        <w:t>(</w:t>
-      </w:r>
-      <w:proofErr w:type="gramEnd"/>
-      <w:r>
-        <w:t>"Es un anagrama")</w:t>
-      </w:r>
-    </w:p>
-    <w:p>
-      <w:r>
-        <w:t xml:space="preserve">        </w:t>
-      </w:r>
-      <w:proofErr w:type="spellStart"/>
-      <w:r>
-        <w:t>return</w:t>
-      </w:r>
-      <w:proofErr w:type="spellEnd"/>
-      <w:r>
-        <w:t xml:space="preserve"> True</w:t>
-      </w:r>
-    </w:p>
-    <w:p>
-      <w:r>
-        <w:t xml:space="preserve">        </w:t>
-      </w:r>
-    </w:p>
-    <w:p>
-      <w:r>
-        <w:t xml:space="preserve">    </w:t>
-      </w:r>
-      <w:proofErr w:type="spellStart"/>
-      <w:r>
-        <w:t>else</w:t>
-      </w:r>
-      <w:proofErr w:type="spellEnd"/>
-      <w:r>
-        <w:t>:</w:t>
-      </w:r>
-    </w:p>
-    <w:p>
-      <w:r>
-        <w:t xml:space="preserve">        </w:t>
-      </w:r>
-      <w:proofErr w:type="spellStart"/>
-      <w:proofErr w:type="gramStart"/>
-      <w:r>
-        <w:t>print</w:t>
-      </w:r>
-      <w:proofErr w:type="spellEnd"/>
-      <w:r>
-        <w:t>(</w:t>
-      </w:r>
-      <w:proofErr w:type="gramEnd"/>
-      <w:r>
-        <w:t>"No es un anagrama")</w:t>
-      </w:r>
-    </w:p>
-    <w:p>
-      <w:r>
-        <w:t xml:space="preserve">    </w:t>
-      </w:r>
-    </w:p>
-    <w:p>
-      <w:r>
-        <w:lastRenderedPageBreak/>
-        <w:t xml:space="preserve">    </w:t>
-      </w:r>
-    </w:p>
-    <w:p>
-      <w:proofErr w:type="spellStart"/>
-      <w:r>
-        <w:t>def</w:t>
-      </w:r>
-      <w:proofErr w:type="spellEnd"/>
-      <w:r>
-        <w:t xml:space="preserve"> </w:t>
-      </w:r>
-      <w:proofErr w:type="gramStart"/>
-      <w:r>
-        <w:t>anagrama(</w:t>
-      </w:r>
-      <w:proofErr w:type="gramEnd"/>
-      <w:r>
-        <w:t>):</w:t>
-      </w:r>
-    </w:p>
-    <w:p>
-      <w:r>
-        <w:t xml:space="preserve">    </w:t>
-      </w:r>
-      <w:proofErr w:type="spellStart"/>
-      <w:r>
-        <w:t>while</w:t>
-      </w:r>
-      <w:proofErr w:type="spellEnd"/>
-      <w:r>
-        <w:t xml:space="preserve"> True:</w:t>
-      </w:r>
-    </w:p>
-    <w:p>
-      <w:r>
-        <w:t xml:space="preserve">        </w:t>
-      </w:r>
-      <w:proofErr w:type="spellStart"/>
-      <w:r>
-        <w:t>if</w:t>
-      </w:r>
-      <w:proofErr w:type="spellEnd"/>
-      <w:r>
-        <w:t xml:space="preserve"> </w:t>
-      </w:r>
-      <w:proofErr w:type="spellStart"/>
-      <w:r>
-        <w:t>ingresar_</w:t>
-      </w:r>
-      <w:proofErr w:type="gramStart"/>
-      <w:r>
-        <w:t>datos</w:t>
-      </w:r>
-      <w:proofErr w:type="spellEnd"/>
-      <w:r>
-        <w:t>(</w:t>
-      </w:r>
-      <w:proofErr w:type="gramEnd"/>
-      <w:r>
-        <w:t>):</w:t>
-      </w:r>
-    </w:p>
-    <w:p>
-      <w:r>
-        <w:t xml:space="preserve">            break</w:t>
-      </w:r>
-    </w:p>
-    <w:p>
-      <w:r>
-        <w:t xml:space="preserve">        </w:t>
-      </w:r>
-      <w:proofErr w:type="spellStart"/>
-      <w:proofErr w:type="gramStart"/>
-      <w:r>
-        <w:t>print</w:t>
-      </w:r>
-      <w:proofErr w:type="spellEnd"/>
-      <w:r>
-        <w:t>(</w:t>
-      </w:r>
-      <w:proofErr w:type="gramEnd"/>
-      <w:r>
-        <w:t>"Ingrese otras cadenas")</w:t>
-      </w:r>
-    </w:p>
-    <w:p>
-      <w:r>
-        <w:t xml:space="preserve">        </w:t>
-      </w:r>
-    </w:p>
-    <w:p>
-      <w:proofErr w:type="gramStart"/>
-      <w:r>
-        <w:t>anagrama(</w:t>
-      </w:r>
-      <w:proofErr w:type="gramEnd"/>
-      <w:r>
-        <w:t>)</w:t>
+        <w:t>Informe:</w:t>
+      </w:r>
+    </w:p>
+    <w:p>
+      <w:pPr>
+        <w:pBdr>
+          <w:bottom w:val="single" w:sz="6" w:space="1" w:color="auto"/>
+        </w:pBdr>
+      </w:pPr>
+      <w:r>
+        <w:t>Algoritmo correcto</w:t>
+      </w:r>
+    </w:p>
+    <w:p>
+      <w:r>
+        <w:t>Código de más</w:t>
       </w:r>
     </w:p>
     <w:sectPr>

</xml_diff>